<commit_message>
Schema E-R Library + Concessionario
</commit_message>
<xml_diff>
--- a/DB Auto usate.docx
+++ b/DB Auto usate.docx
@@ -16,6 +16,16 @@
           <w:szCs w:val="34"/>
         </w:rPr>
       </w:pPr>
+      <w:r>
+        <w:rPr>
+          <w:rFonts w:ascii="Helvetica Neue" w:hAnsi="Helvetica Neue" w:cs="Helvetica Neue"/>
+          <w:b/>
+          <w:bCs/>
+          <w:sz w:val="34"/>
+          <w:szCs w:val="34"/>
+        </w:rPr>
+        <w:t>202</w:t>
+      </w:r>
       <w:r>
         <w:rPr>
           <w:rFonts w:ascii="Helvetica Neue" w:hAnsi="Helvetica Neue" w:cs="Helvetica Neue"/>

</xml_diff>